<commit_message>
Minor update to spacing
</commit_message>
<xml_diff>
--- a/docs/_main.docx
+++ b/docs/_main.docx
@@ -2392,7 +2392,7 @@
         <w:rPr>
           <w:rStyle w:val="VerbatimChar"/>
         </w:rPr>
-        <w:t xml:space="preserve">    sin(x) + exp(b)</w:t>
+        <w:t xml:space="preserve">    return( sin(x) + exp(b) )</w:t>
       </w:r>
       <w:r>
         <w:br/>
@@ -2419,16 +2419,16 @@
         <w:rPr>
           <w:rStyle w:val="VerbatimChar"/>
         </w:rPr>
-        <w:t xml:space="preserve">  a &lt;- f(2.4, -2)</w:t>
-      </w:r>
-      <w:r>
-        <w:br/>
-      </w:r>
-      <w:r>
-        <w:rPr>
-          <w:rStyle w:val="VerbatimChar"/>
-        </w:rPr>
-        <w:t xml:space="preserve">  b &lt;- f(1.2, 5.7)</w:t>
+        <w:t xml:space="preserve">  a &lt;- f( 2.4, -2 )</w:t>
+      </w:r>
+      <w:r>
+        <w:br/>
+      </w:r>
+      <w:r>
+        <w:rPr>
+          <w:rStyle w:val="VerbatimChar"/>
+        </w:rPr>
+        <w:t xml:space="preserve">  b &lt;- f( 1.2, 5.7 )</w:t>
       </w:r>
       <w:r>
         <w:br/>

</xml_diff>

<commit_message>
Adding GitHub guidance and improved layout for variable naming.
</commit_message>
<xml_diff>
--- a/docs/_main.docx
+++ b/docs/_main.docx
@@ -1096,7 +1096,7 @@
         <w:pStyle w:val="FirstParagraph"/>
       </w:pPr>
       <w:r>
-        <w:t xml:space="preserve">Function names should be meaningful and descriptive and provide insight to what the function does. This style agrees with Google’s recommendation of using BigCamelCase for function names. Do not use special characters in the function name, but use letters or numbers is acceptable. That is, -, . and _ should not be included in a function name. While - or _ do make the function names more readable than running words together like functionname, the use of - or _ requires extra key strokes when compared to BigCamelCase where the first letter of each word is capitalized. To avoid confusion with S3 methods a . should not be used in a function name unless it is to define an S3 method, see example below.</w:t>
+        <w:t xml:space="preserve">Function names should be meaningful and descriptive and provide insight to what the function does. Typically, functions names are VERBS and describe the action the function performs. This style agrees with Google’s recommendation of using BigCamelCase for function names. Do not use special characters in the function name, but using letters or numbers is acceptable. That is, -, . and _ should not be included in a function name. While - or _ do make the function names more readable than running words together like functionname, the use of - or _ requires extra key strokes when compared to BigCamelCase where the first letter of each word is capitalized. To avoid confusion with S3 methods a . should not be used in a function name unless it is to define an S3 method, see example below.</w:t>
       </w:r>
     </w:p>
     <w:p>
@@ -1794,7 +1794,7 @@
         <w:pStyle w:val="BodyText"/>
       </w:pPr>
       <w:r>
-        <w:t xml:space="preserve">Abbreviating long words with a common abbreviation is acceptable but be consistent within a code base or repository. For example, Qty or Quant for Quantity, Pat or Pats for Patients. Avoid using single letter abbreviations.</w:t>
+        <w:t xml:space="preserve">Abbreviating long words with a common abbreviation is acceptable but be consistent within a code base or repository. For example, Qty or Quant for Quantity, Pat or Pats for Patients. Avoid using single letter abbreviations. Within a project it is often helpful to create a list of common abbreviations in the project so that all developers use consistent naming.</w:t>
       </w:r>
     </w:p>
     <w:p>
@@ -1810,7 +1810,7 @@
         <w:pStyle w:val="BodyText"/>
       </w:pPr>
       <w:r>
-        <w:t xml:space="preserve">Since R does not require types, for example integer, double, vector etc it can be VERY help and there for strongly encouraged to use common prefixes for variable names.</w:t>
+        <w:t xml:space="preserve">Since R does not require types, for example integer, double, vector etc it can be VERY help and there for strongly encouraged to use common prefixes for variable names. Many users find this helpful, especially, for functions as the user of a function can easily understand what variable types are expected.</w:t>
       </w:r>
     </w:p>
     <w:p>
@@ -1820,41 +1820,236 @@
       <w:r>
         <w:t xml:space="preserve">Use the following prefixes to help others understand what the intended type of a variable is.</w:t>
       </w:r>
-      <w:r>
-        <w:t xml:space="preserve"> </w:t>
-      </w:r>
-      <w:r>
-        <w:t xml:space="preserve">a. Prefix integer variable with an n then camel case, eg nQtyOfReps would be an integer variable for the quantity of replications, nQtyOfPats = quantity of patients</w:t>
-      </w:r>
-      <w:r>
-        <w:t xml:space="preserve"> </w:t>
-      </w:r>
-      <w:r>
-        <w:t xml:space="preserve">b. Prefix double of float variables with d, eg dMean would be a double/float variable for mean.</w:t>
-      </w:r>
-      <w:r>
-        <w:t xml:space="preserve"> </w:t>
-      </w:r>
-      <w:r>
-        <w:t xml:space="preserve">c. Prefix vectors with v, eg vMeans would be a vector of means</w:t>
-      </w:r>
-      <w:r>
-        <w:t xml:space="preserve"> </w:t>
-      </w:r>
-      <w:r>
-        <w:t xml:space="preserve">d. Prefix matrix with m, eg mVarCov would be a matrix for the variance-covariance.</w:t>
-      </w:r>
-      <w:r>
-        <w:t xml:space="preserve"> </w:t>
-      </w:r>
-      <w:r>
-        <w:t xml:space="preserve">e. Prefix list with a l, eg lData would be list of data</w:t>
-      </w:r>
-      <w:r>
-        <w:t xml:space="preserve"> </w:t>
-      </w:r>
-      <w:r>
-        <w:t xml:space="preserve">f. Prefix a class variable with a c, eg cAnalysis = structure( list(), class=</w:t>
+    </w:p>
+    <w:p>
+      <w:pPr>
+        <w:pStyle w:val="Compact"/>
+        <w:numPr>
+          <w:numId w:val="1002"/>
+          <w:ilvl w:val="0"/>
+        </w:numPr>
+      </w:pPr>
+      <w:r>
+        <w:t xml:space="preserve">Prefix</w:t>
+      </w:r>
+      <w:r>
+        <w:t xml:space="preserve"> </w:t>
+      </w:r>
+      <w:r>
+        <w:rPr>
+          <w:b/>
+        </w:rPr>
+        <w:t xml:space="preserve">integer</w:t>
+      </w:r>
+      <w:r>
+        <w:t xml:space="preserve"> </w:t>
+      </w:r>
+      <w:r>
+        <w:t xml:space="preserve">variable with an n then camel case, eg nQtyOfReps would be an integer variable for the quantity of replications, nQtyOfPats = quantity of patients</w:t>
+      </w:r>
+    </w:p>
+    <w:p>
+      <w:pPr>
+        <w:pStyle w:val="Compact"/>
+        <w:numPr>
+          <w:numId w:val="1002"/>
+          <w:ilvl w:val="0"/>
+        </w:numPr>
+      </w:pPr>
+      <w:r>
+        <w:t xml:space="preserve">Prefix</w:t>
+      </w:r>
+      <w:r>
+        <w:t xml:space="preserve"> </w:t>
+      </w:r>
+      <w:r>
+        <w:rPr>
+          <w:b/>
+        </w:rPr>
+        <w:t xml:space="preserve">double</w:t>
+      </w:r>
+      <w:r>
+        <w:t xml:space="preserve"> </w:t>
+      </w:r>
+      <w:r>
+        <w:t xml:space="preserve">of</w:t>
+      </w:r>
+      <w:r>
+        <w:t xml:space="preserve"> </w:t>
+      </w:r>
+      <w:r>
+        <w:rPr>
+          <w:b/>
+        </w:rPr>
+        <w:t xml:space="preserve">float</w:t>
+      </w:r>
+      <w:r>
+        <w:t xml:space="preserve"> </w:t>
+      </w:r>
+      <w:r>
+        <w:t xml:space="preserve">variables with d, eg dMean would be a double/float variable for mean.</w:t>
+      </w:r>
+    </w:p>
+    <w:p>
+      <w:pPr>
+        <w:pStyle w:val="Compact"/>
+        <w:numPr>
+          <w:numId w:val="1002"/>
+          <w:ilvl w:val="0"/>
+        </w:numPr>
+      </w:pPr>
+      <w:r>
+        <w:t xml:space="preserve">Prefix</w:t>
+      </w:r>
+      <w:r>
+        <w:t xml:space="preserve"> </w:t>
+      </w:r>
+      <w:r>
+        <w:rPr>
+          <w:b/>
+        </w:rPr>
+        <w:t xml:space="preserve">logical</w:t>
+      </w:r>
+      <w:r>
+        <w:t xml:space="preserve"> </w:t>
+      </w:r>
+      <w:r>
+        <w:t xml:space="preserve">value (TRUE or FALSE) with a b, eg bSingleArm, bAdjust</w:t>
+      </w:r>
+    </w:p>
+    <w:p>
+      <w:pPr>
+        <w:pStyle w:val="Compact"/>
+        <w:numPr>
+          <w:numId w:val="1002"/>
+          <w:ilvl w:val="0"/>
+        </w:numPr>
+      </w:pPr>
+      <w:r>
+        <w:t xml:space="preserve">Prefix</w:t>
+      </w:r>
+      <w:r>
+        <w:t xml:space="preserve"> </w:t>
+      </w:r>
+      <w:r>
+        <w:rPr>
+          <w:b/>
+        </w:rPr>
+        <w:t xml:space="preserve">vectors</w:t>
+      </w:r>
+      <w:r>
+        <w:t xml:space="preserve"> </w:t>
+      </w:r>
+      <w:r>
+        <w:t xml:space="preserve">with v, eg vMeans would be a vector of means</w:t>
+      </w:r>
+    </w:p>
+    <w:p>
+      <w:pPr>
+        <w:pStyle w:val="Compact"/>
+        <w:numPr>
+          <w:numId w:val="1002"/>
+          <w:ilvl w:val="0"/>
+        </w:numPr>
+      </w:pPr>
+      <w:r>
+        <w:t xml:space="preserve">Prefix</w:t>
+      </w:r>
+      <w:r>
+        <w:t xml:space="preserve"> </w:t>
+      </w:r>
+      <w:r>
+        <w:rPr>
+          <w:b/>
+        </w:rPr>
+        <w:t xml:space="preserve">matrix</w:t>
+      </w:r>
+      <w:r>
+        <w:t xml:space="preserve"> </w:t>
+      </w:r>
+      <w:r>
+        <w:t xml:space="preserve">with m, eg mVarCov would be a matrix for the variance-covariance.</w:t>
+      </w:r>
+    </w:p>
+    <w:p>
+      <w:pPr>
+        <w:pStyle w:val="Compact"/>
+        <w:numPr>
+          <w:numId w:val="1002"/>
+          <w:ilvl w:val="0"/>
+        </w:numPr>
+      </w:pPr>
+      <w:r>
+        <w:t xml:space="preserve">Prefix a</w:t>
+      </w:r>
+      <w:r>
+        <w:t xml:space="preserve"> </w:t>
+      </w:r>
+      <w:r>
+        <w:rPr>
+          <w:b/>
+        </w:rPr>
+        <w:t xml:space="preserve">dataframe</w:t>
+      </w:r>
+      <w:r>
+        <w:t xml:space="preserve"> </w:t>
+      </w:r>
+      <w:r>
+        <w:t xml:space="preserve">with df, eg dfPats would be a dataframe containing patient data.</w:t>
+      </w:r>
+    </w:p>
+    <w:p>
+      <w:pPr>
+        <w:pStyle w:val="Compact"/>
+        <w:numPr>
+          <w:numId w:val="1002"/>
+          <w:ilvl w:val="0"/>
+        </w:numPr>
+      </w:pPr>
+      <w:r>
+        <w:t xml:space="preserve">Prefix</w:t>
+      </w:r>
+      <w:r>
+        <w:t xml:space="preserve"> </w:t>
+      </w:r>
+      <w:r>
+        <w:rPr>
+          <w:b/>
+        </w:rPr>
+        <w:t xml:space="preserve">list</w:t>
+      </w:r>
+      <w:r>
+        <w:t xml:space="preserve"> </w:t>
+      </w:r>
+      <w:r>
+        <w:t xml:space="preserve">with a l, eg lData would be list of data</w:t>
+      </w:r>
+    </w:p>
+    <w:p>
+      <w:pPr>
+        <w:pStyle w:val="Compact"/>
+        <w:numPr>
+          <w:numId w:val="1002"/>
+          <w:ilvl w:val="0"/>
+        </w:numPr>
+      </w:pPr>
+      <w:r>
+        <w:t xml:space="preserve">Prefix a</w:t>
+      </w:r>
+      <w:r>
+        <w:t xml:space="preserve"> </w:t>
+      </w:r>
+      <w:r>
+        <w:rPr>
+          <w:b/>
+        </w:rPr>
+        <w:t xml:space="preserve">class</w:t>
+      </w:r>
+      <w:r>
+        <w:t xml:space="preserve"> </w:t>
+      </w:r>
+      <w:r>
+        <w:t xml:space="preserve">variable with a c, eg cAnalysis = structure( list(), class=</w:t>
       </w:r>
       <w:r>
         <w:t xml:space="preserve"> </w:t>
@@ -1874,6 +2069,14 @@
     </w:p>
     <w:p>
       <w:pPr>
+        <w:pStyle w:val="FirstParagraph"/>
+      </w:pPr>
+      <w:r>
+        <w:t xml:space="preserve">Examples</w:t>
+      </w:r>
+    </w:p>
+    <w:p>
+      <w:pPr>
         <w:pStyle w:val="SourceCode"/>
       </w:pPr>
       <w:r>
@@ -1991,7 +2194,7 @@
         <w:rPr>
           <w:rStyle w:val="VerbatimChar"/>
         </w:rPr>
-        <w:t xml:space="preserve">    vTreatment[iPat] &lt;- vPatients[iPat]</w:t>
+        <w:t xml:space="preserve">    vTreatment[ iPat ] &lt;- vPatients[ iPat ]</w:t>
       </w:r>
       <w:r>
         <w:br/>
@@ -2915,6 +3118,174 @@
       </w:r>
       <w:r>
         <w:t xml:space="preserve">reasonably.</w:t>
+      </w:r>
+    </w:p>
+    <w:p>
+      <w:pPr>
+        <w:pStyle w:val="Heading1"/>
+      </w:pPr>
+      <w:bookmarkStart w:id="46" w:name="github"/>
+      <w:r>
+        <w:t xml:space="preserve">GitHub</w:t>
+      </w:r>
+      <w:bookmarkEnd w:id="46"/>
+    </w:p>
+    <w:p>
+      <w:pPr>
+        <w:pStyle w:val="Heading2"/>
+      </w:pPr>
+      <w:bookmarkStart w:id="47" w:name="commit-messages"/>
+      <w:r>
+        <w:t xml:space="preserve">Commit messages</w:t>
+      </w:r>
+      <w:bookmarkEnd w:id="47"/>
+    </w:p>
+    <w:p>
+      <w:pPr>
+        <w:pStyle w:val="FirstParagraph"/>
+      </w:pPr>
+      <w:r>
+        <w:t xml:space="preserve">Commit messages can be very helpful to figure out what a commit does. Non-descriptive commit messages should be avoided. The following general guidelines should be considered when writing commit messages:</w:t>
+      </w:r>
+    </w:p>
+    <w:p>
+      <w:pPr>
+        <w:pStyle w:val="Compact"/>
+        <w:numPr>
+          <w:numId w:val="1003"/>
+          <w:ilvl w:val="0"/>
+        </w:numPr>
+      </w:pPr>
+      <w:r>
+        <w:t xml:space="preserve">The first line is the subject of the commit and should give a brief description</w:t>
+      </w:r>
+    </w:p>
+    <w:p>
+      <w:pPr>
+        <w:pStyle w:val="Compact"/>
+        <w:numPr>
+          <w:numId w:val="1003"/>
+          <w:ilvl w:val="0"/>
+        </w:numPr>
+      </w:pPr>
+      <w:r>
+        <w:t xml:space="preserve">If you need to include more detail skip a line then include more content</w:t>
+      </w:r>
+    </w:p>
+    <w:p>
+      <w:pPr>
+        <w:pStyle w:val="Compact"/>
+        <w:numPr>
+          <w:numId w:val="1003"/>
+          <w:ilvl w:val="0"/>
+        </w:numPr>
+      </w:pPr>
+      <w:r>
+        <w:t xml:space="preserve">If you are fixing issues you can add Fix #</w:t>
+      </w:r>
+      <w:r>
+        <w:t xml:space="preserve"> </w:t>
+      </w:r>
+      <w:r>
+        <w:t xml:space="preserve">as this will close the issue on GitHub when the commit is merged into the main branch.</w:t>
+      </w:r>
+    </w:p>
+    <w:p>
+      <w:pPr>
+        <w:pStyle w:val="Heading2"/>
+      </w:pPr>
+      <w:bookmarkStart w:id="48" w:name="pull-requests"/>
+      <w:r>
+        <w:t xml:space="preserve">Pull Requests</w:t>
+      </w:r>
+      <w:bookmarkEnd w:id="48"/>
+    </w:p>
+    <w:p>
+      <w:pPr>
+        <w:pStyle w:val="FirstParagraph"/>
+      </w:pPr>
+      <w:r>
+        <w:t xml:space="preserve">The title of the pull request should provide a brief description of what the pull request does.</w:t>
+      </w:r>
+    </w:p>
+    <w:p>
+      <w:pPr>
+        <w:pStyle w:val="BodyText"/>
+      </w:pPr>
+      <w:r>
+        <w:t xml:space="preserve">If the PR fixes an issue include the phrase Fixes #</w:t>
+      </w:r>
+      <w:r>
+        <w:t xml:space="preserve"> </w:t>
+      </w:r>
+      <w:r>
+        <w:t xml:space="preserve">so the issue is closed.</w:t>
+      </w:r>
+    </w:p>
+    <w:p>
+      <w:pPr>
+        <w:pStyle w:val="Heading2"/>
+      </w:pPr>
+      <w:bookmarkStart w:id="49" w:name="branch-names"/>
+      <w:r>
+        <w:t xml:space="preserve">Branch names</w:t>
+      </w:r>
+      <w:bookmarkEnd w:id="49"/>
+    </w:p>
+    <w:p>
+      <w:pPr>
+        <w:pStyle w:val="FirstParagraph"/>
+      </w:pPr>
+      <w:r>
+        <w:t xml:space="preserve">Having descriptive branch names can be very useful in team development. Consistently naming branches can help with transparency and ease of tracking what branches are used for. Typically, branches are created to address issues such as new features, bug fixes or documentation for a particular branch like, Development, Dev-V0.1.2, master. Using the following labels Feature, Bugfix, Doc (for documentation) a branch name should be made like the following:</w:t>
+      </w:r>
+    </w:p>
+    <w:p>
+      <w:pPr>
+        <w:pStyle w:val="BodyText"/>
+      </w:pPr>
+      <w:r>
+        <w:t xml:space="preserve">-&lt;Key word(s)&gt;-Branch name</w:t>
+      </w:r>
+    </w:p>
+    <w:p>
+      <w:pPr>
+        <w:pStyle w:val="BodyText"/>
+      </w:pPr>
+      <w:r>
+        <w:t xml:space="preserve">For example, if you are working a branch name Dev-V0.1.3 and you want to create a feature branch with a brief description of perform analysis then a good branch name would be</w:t>
+      </w:r>
+    </w:p>
+    <w:p>
+      <w:pPr>
+        <w:pStyle w:val="BodyText"/>
+      </w:pPr>
+      <w:r>
+        <w:t xml:space="preserve">Feature-Add-Analysis-Dev-V0.1.3</w:t>
+      </w:r>
+    </w:p>
+    <w:p>
+      <w:pPr>
+        <w:pStyle w:val="BodyText"/>
+      </w:pPr>
+      <w:r>
+        <w:t xml:space="preserve">and if you wanted to reference an issue #14 then you could also include the issue number in the branch, for example</w:t>
+      </w:r>
+    </w:p>
+    <w:p>
+      <w:pPr>
+        <w:pStyle w:val="BodyText"/>
+      </w:pPr>
+      <w:r>
+        <w:t xml:space="preserve">Feature14-Add-Analysis-Dev-V0.1.3.</w:t>
+      </w:r>
+    </w:p>
+    <w:p>
+      <w:pPr>
+        <w:pStyle w:val="BodyText"/>
+      </w:pPr>
+      <w:r>
+        <w:t xml:space="preserve">It may also be helpful for the developer to add their initials to the end of the branch name incase two similar issues are in development at the same time but require differnt branches for development.</w:t>
       </w:r>
     </w:p>
     <w:sectPr/>
@@ -3153,6 +3524,109 @@
       <w:start w:val="1"/>
       <w:numFmt w:val="decimal"/>
       <w:lvlText w:val="%9."/>
+      <w:lvlJc w:val="left"/>
+      <w:pPr>
+        <w:tabs>
+          <w:tab w:val="num" w:pos="5760"/>
+        </w:tabs>
+        <w:ind w:left="6240" w:hanging="480"/>
+      </w:pPr>
+    </w:lvl>
+  </w:abstractNum>
+  <w:abstractNum w:abstractNumId="991">
+    <w:nsid w:val="71315dca"/>
+    <w:multiLevelType w:val="multilevel"/>
+    <w:lvl w:ilvl="0">
+      <w:numFmt w:val="bullet"/>
+      <w:lvlText w:val="•"/>
+      <w:lvlJc w:val="left"/>
+      <w:pPr>
+        <w:tabs>
+          <w:tab w:val="num" w:pos="0"/>
+        </w:tabs>
+        <w:ind w:left="480" w:hanging="480"/>
+      </w:pPr>
+    </w:lvl>
+    <w:lvl w:ilvl="1">
+      <w:numFmt w:val="bullet"/>
+      <w:lvlText w:val="–"/>
+      <w:lvlJc w:val="left"/>
+      <w:pPr>
+        <w:tabs>
+          <w:tab w:val="num" w:pos="720"/>
+        </w:tabs>
+        <w:ind w:left="1200" w:hanging="480"/>
+      </w:pPr>
+    </w:lvl>
+    <w:lvl w:ilvl="2">
+      <w:numFmt w:val="bullet"/>
+      <w:lvlText w:val="•"/>
+      <w:lvlJc w:val="left"/>
+      <w:pPr>
+        <w:tabs>
+          <w:tab w:val="num" w:pos="1440"/>
+        </w:tabs>
+        <w:ind w:left="1920" w:hanging="480"/>
+      </w:pPr>
+    </w:lvl>
+    <w:lvl w:ilvl="3">
+      <w:numFmt w:val="bullet"/>
+      <w:lvlText w:val="–"/>
+      <w:lvlJc w:val="left"/>
+      <w:pPr>
+        <w:tabs>
+          <w:tab w:val="num" w:pos="2160"/>
+        </w:tabs>
+        <w:ind w:left="2640" w:hanging="480"/>
+      </w:pPr>
+    </w:lvl>
+    <w:lvl w:ilvl="4">
+      <w:numFmt w:val="bullet"/>
+      <w:lvlText w:val="•"/>
+      <w:lvlJc w:val="left"/>
+      <w:pPr>
+        <w:tabs>
+          <w:tab w:val="num" w:pos="2880"/>
+        </w:tabs>
+        <w:ind w:left="3360" w:hanging="480"/>
+      </w:pPr>
+    </w:lvl>
+    <w:lvl w:ilvl="5">
+      <w:numFmt w:val="bullet"/>
+      <w:lvlText w:val="–"/>
+      <w:lvlJc w:val="left"/>
+      <w:pPr>
+        <w:tabs>
+          <w:tab w:val="num" w:pos="3600"/>
+        </w:tabs>
+        <w:ind w:left="4080" w:hanging="480"/>
+      </w:pPr>
+    </w:lvl>
+    <w:lvl w:ilvl="6">
+      <w:numFmt w:val="bullet"/>
+      <w:lvlText w:val="•"/>
+      <w:lvlJc w:val="left"/>
+      <w:pPr>
+        <w:tabs>
+          <w:tab w:val="num" w:pos="4320"/>
+        </w:tabs>
+        <w:ind w:left="4800" w:hanging="480"/>
+      </w:pPr>
+    </w:lvl>
+    <w:lvl w:ilvl="7">
+      <w:numFmt w:val="bullet"/>
+      <w:lvlText w:val="–"/>
+      <w:lvlJc w:val="left"/>
+      <w:pPr>
+        <w:tabs>
+          <w:tab w:val="num" w:pos="5040"/>
+        </w:tabs>
+        <w:ind w:left="5520" w:hanging="480"/>
+      </w:pPr>
+    </w:lvl>
+    <w:lvl w:ilvl="8">
+      <w:numFmt w:val="bullet"/>
+      <w:lvlText w:val="•"/>
       <w:lvlJc w:val="left"/>
       <w:pPr>
         <w:tabs>
@@ -3194,6 +3668,39 @@
     <w:lvlOverride w:ilvl="8">
       <w:startOverride w:val="1"/>
     </w:lvlOverride>
+  </w:num>
+  <w:num w:numId="1002">
+    <w:abstractNumId w:val="99411"/>
+    <w:lvlOverride w:ilvl="0">
+      <w:startOverride w:val="1"/>
+    </w:lvlOverride>
+    <w:lvlOverride w:ilvl="1">
+      <w:startOverride w:val="1"/>
+    </w:lvlOverride>
+    <w:lvlOverride w:ilvl="2">
+      <w:startOverride w:val="1"/>
+    </w:lvlOverride>
+    <w:lvlOverride w:ilvl="3">
+      <w:startOverride w:val="1"/>
+    </w:lvlOverride>
+    <w:lvlOverride w:ilvl="4">
+      <w:startOverride w:val="1"/>
+    </w:lvlOverride>
+    <w:lvlOverride w:ilvl="5">
+      <w:startOverride w:val="1"/>
+    </w:lvlOverride>
+    <w:lvlOverride w:ilvl="6">
+      <w:startOverride w:val="1"/>
+    </w:lvlOverride>
+    <w:lvlOverride w:ilvl="7">
+      <w:startOverride w:val="1"/>
+    </w:lvlOverride>
+    <w:lvlOverride w:ilvl="8">
+      <w:startOverride w:val="1"/>
+    </w:lvlOverride>
+  </w:num>
+  <w:num w:numId="1003">
+    <w:abstractNumId w:val="991"/>
   </w:num>
 </w:numbering>
 </file>

</xml_diff>

<commit_message>
Update variale name build of book
</commit_message>
<xml_diff>
--- a/docs/_main.docx
+++ b/docs/_main.docx
@@ -81,19 +81,19 @@
         <w:pStyle w:val="Date"/>
       </w:pPr>
       <w:r>
-        <w:t xml:space="preserve">December</w:t>
-      </w:r>
-      <w:r>
-        <w:t xml:space="preserve"> </w:t>
-      </w:r>
-      <w:r>
-        <w:t xml:space="preserve">02,</w:t>
-      </w:r>
-      <w:r>
-        <w:t xml:space="preserve"> </w:t>
-      </w:r>
-      <w:r>
-        <w:t xml:space="preserve">2020</w:t>
+        <w:t xml:space="preserve">January</w:t>
+      </w:r>
+      <w:r>
+        <w:t xml:space="preserve"> </w:t>
+      </w:r>
+      <w:r>
+        <w:t xml:space="preserve">28,</w:t>
+      </w:r>
+      <w:r>
+        <w:t xml:space="preserve"> </w:t>
+      </w:r>
+      <w:r>
+        <w:t xml:space="preserve">2021</w:t>
       </w:r>
     </w:p>
     <w:sdt>
@@ -2265,7 +2265,7 @@
         <w:t xml:space="preserve"> </w:t>
       </w:r>
       <w:r>
-        <w:t xml:space="preserve">variable with a c, eg cAnalysis = structure( list(), class=</w:t>
+        <w:t xml:space="preserve">variable with a c, eg cAnalysis &lt;- structure( list(), class=</w:t>
       </w:r>
       <w:r>
         <w:t xml:space="preserve"> </w:t>
@@ -2281,6 +2281,33 @@
       </w:r>
       <w:r>
         <w:t xml:space="preserve">" )</w:t>
+      </w:r>
+    </w:p>
+    <w:p>
+      <w:pPr>
+        <w:pStyle w:val="Compact"/>
+        <w:numPr>
+          <w:numId w:val="1002"/>
+          <w:ilvl w:val="0"/>
+        </w:numPr>
+      </w:pPr>
+      <w:r>
+        <w:t xml:space="preserve">Prefix a</w:t>
+      </w:r>
+      <w:r>
+        <w:t xml:space="preserve"> </w:t>
+      </w:r>
+      <w:r>
+        <w:rPr>
+          <w:b/>
+        </w:rPr>
+        <w:t xml:space="preserve">string</w:t>
+      </w:r>
+      <w:r>
+        <w:t xml:space="preserve"> </w:t>
+      </w:r>
+      <w:r>
+        <w:t xml:space="preserve">variable with str, eg strName, strGroup</w:t>
       </w:r>
     </w:p>
     <w:p>

</xml_diff>